<commit_message>
fixed bugs from first eval
</commit_message>
<xml_diff>
--- a/C196/Greg Westmoreland APK And Project Documentation.docx
+++ b/C196/Greg Westmoreland APK And Project Documentation.docx
@@ -31,6 +31,9 @@
     <w:p/>
     <w:p>
       <w:r>
+        <w:rPr>
+          <w:noProof/>
+        </w:rPr>
         <w:drawing>
           <wp:inline distT="0" distB="0" distL="0" distR="0" wp14:anchorId="67BB3D1B" wp14:editId="100C2C76">
             <wp:extent cx="3083199" cy="2396067"/>
@@ -71,6 +74,9 @@
     <w:p/>
     <w:p>
       <w:r>
+        <w:rPr>
+          <w:noProof/>
+        </w:rPr>
         <w:drawing>
           <wp:inline distT="0" distB="0" distL="0" distR="0" wp14:anchorId="631CC821" wp14:editId="6B59F015">
             <wp:extent cx="3082925" cy="3130354"/>
@@ -111,6 +117,9 @@
     <w:p/>
     <w:p>
       <w:r>
+        <w:rPr>
+          <w:noProof/>
+        </w:rPr>
         <w:lastRenderedPageBreak/>
         <w:drawing>
           <wp:inline distT="0" distB="0" distL="0" distR="0" wp14:anchorId="5E9D65DF" wp14:editId="2109FC5A">
@@ -152,6 +161,9 @@
     <w:p/>
     <w:p>
       <w:r>
+        <w:rPr>
+          <w:noProof/>
+        </w:rPr>
         <w:drawing>
           <wp:inline distT="0" distB="0" distL="0" distR="0" wp14:anchorId="3C7FEB74" wp14:editId="48E68798">
             <wp:extent cx="3158067" cy="2438392"/>
@@ -187,6 +199,667 @@
             </a:graphic>
           </wp:inline>
         </w:drawing>
+      </w:r>
+    </w:p>
+    <w:p/>
+    <w:p>
+      <w:r>
+        <w:rPr>
+          <w:noProof/>
+        </w:rPr>
+        <w:drawing>
+          <wp:inline distT="0" distB="0" distL="0" distR="0" wp14:anchorId="2A9A7CE4" wp14:editId="03B60090">
+            <wp:extent cx="4699000" cy="1498600"/>
+            <wp:effectExtent l="0" t="0" r="0" b="0"/>
+            <wp:docPr id="7" name="Picture 7" descr="Graphical user interface, text&#10;&#10;Description automatically generated"/>
+            <wp:cNvGraphicFramePr>
+              <a:graphicFrameLocks xmlns:a="http://schemas.openxmlformats.org/drawingml/2006/main" noChangeAspect="1"/>
+            </wp:cNvGraphicFramePr>
+            <a:graphic xmlns:a="http://schemas.openxmlformats.org/drawingml/2006/main">
+              <a:graphicData uri="http://schemas.openxmlformats.org/drawingml/2006/picture">
+                <pic:pic xmlns:pic="http://schemas.openxmlformats.org/drawingml/2006/picture">
+                  <pic:nvPicPr>
+                    <pic:cNvPr id="7" name="Picture 7" descr="Graphical user interface, text&#10;&#10;Description automatically generated"/>
+                    <pic:cNvPicPr/>
+                  </pic:nvPicPr>
+                  <pic:blipFill>
+                    <a:blip r:embed="rId8"/>
+                    <a:stretch>
+                      <a:fillRect/>
+                    </a:stretch>
+                  </pic:blipFill>
+                  <pic:spPr>
+                    <a:xfrm>
+                      <a:off x="0" y="0"/>
+                      <a:ext cx="4699000" cy="1498600"/>
+                    </a:xfrm>
+                    <a:prstGeom prst="rect">
+                      <a:avLst/>
+                    </a:prstGeom>
+                  </pic:spPr>
+                </pic:pic>
+              </a:graphicData>
+            </a:graphic>
+          </wp:inline>
+        </w:drawing>
+      </w:r>
+    </w:p>
+    <w:p/>
+    <w:p>
+      <w:pPr>
+        <w:rPr>
+          <w:b/>
+          <w:bCs/>
+        </w:rPr>
+      </w:pPr>
+    </w:p>
+    <w:p>
+      <w:pPr>
+        <w:rPr>
+          <w:b/>
+          <w:bCs/>
+        </w:rPr>
+      </w:pPr>
+    </w:p>
+    <w:p>
+      <w:pPr>
+        <w:rPr>
+          <w:b/>
+          <w:bCs/>
+        </w:rPr>
+      </w:pPr>
+    </w:p>
+    <w:p>
+      <w:pPr>
+        <w:rPr>
+          <w:b/>
+          <w:bCs/>
+        </w:rPr>
+      </w:pPr>
+    </w:p>
+    <w:p>
+      <w:pPr>
+        <w:rPr>
+          <w:b/>
+          <w:bCs/>
+        </w:rPr>
+      </w:pPr>
+    </w:p>
+    <w:p>
+      <w:pPr>
+        <w:rPr>
+          <w:b/>
+          <w:bCs/>
+        </w:rPr>
+      </w:pPr>
+    </w:p>
+    <w:p>
+      <w:pPr>
+        <w:rPr>
+          <w:b/>
+          <w:bCs/>
+        </w:rPr>
+      </w:pPr>
+      <w:r>
+        <w:rPr>
+          <w:b/>
+          <w:bCs/>
+        </w:rPr>
+        <w:lastRenderedPageBreak/>
+        <w:t>Reflection From Mobile Application Creation During C196</w:t>
+      </w:r>
+    </w:p>
+    <w:p>
+      <w:pPr>
+        <w:rPr>
+          <w:b/>
+          <w:bCs/>
+        </w:rPr>
+      </w:pPr>
+    </w:p>
+    <w:p>
+      <w:pPr>
+        <w:rPr>
+          <w:i/>
+          <w:iCs/>
+        </w:rPr>
+      </w:pPr>
+      <w:r>
+        <w:rPr>
+          <w:i/>
+          <w:iCs/>
+        </w:rPr>
+        <w:t>Explain how your application would be different if it were developed for a tablet rather than a phone, including a discussion of fragments and layouts.</w:t>
+      </w:r>
+    </w:p>
+    <w:p/>
+    <w:p>
+      <w:pPr>
+        <w:ind w:left="720"/>
+      </w:pPr>
+      <w:r>
+        <w:t>If I were developing this Scheduler application for a tablet, I would include a traditional menu for navigation purposes. This would work much like a menu &gt;&gt; drop down submenu</w:t>
+      </w:r>
+      <w:r>
+        <w:t>,</w:t>
+      </w:r>
+      <w:r>
+        <w:t xml:space="preserve"> to make it easier for navigation within the app. For example, if I just created an assessment, I could go to the menu</w:t>
+      </w:r>
+      <w:r>
+        <w:t>,</w:t>
+      </w:r>
+      <w:r>
+        <w:t xml:space="preserve"> select Assessments &gt;&gt; See All Assessments</w:t>
+      </w:r>
+      <w:r>
+        <w:t xml:space="preserve">, </w:t>
+      </w:r>
+      <w:r>
+        <w:t>instead of having to navigate back using the back arrow to return to the main menu page. The Layout for a table using the layout screens would be much more spread out</w:t>
+      </w:r>
+      <w:r>
+        <w:t>,</w:t>
+      </w:r>
+      <w:r>
+        <w:t xml:space="preserve"> considering I would be designing it for a larger screen size. This would include more defined buttons and widgets. </w:t>
+      </w:r>
+    </w:p>
+    <w:p>
+      <w:pPr>
+        <w:ind w:left="720"/>
+        <w:rPr>
+          <w:i/>
+          <w:iCs/>
+        </w:rPr>
+      </w:pPr>
+    </w:p>
+    <w:p>
+      <w:pPr>
+        <w:rPr>
+          <w:i/>
+          <w:iCs/>
+        </w:rPr>
+      </w:pPr>
+      <w:r>
+        <w:rPr>
+          <w:i/>
+          <w:iCs/>
+        </w:rPr>
+        <w:t xml:space="preserve">Identify the minimum target operating system your application was developed under and is compatible with. </w:t>
+      </w:r>
+    </w:p>
+    <w:p/>
+    <w:p>
+      <w:pPr>
+        <w:ind w:left="720"/>
+      </w:pPr>
+      <w:r>
+        <w:t xml:space="preserve">The </w:t>
+      </w:r>
+      <w:r>
+        <w:rPr>
+          <w:b/>
+          <w:bCs/>
+        </w:rPr>
+        <w:t>minimum</w:t>
+      </w:r>
+      <w:r>
+        <w:t xml:space="preserve"> operating system would be Android </w:t>
+      </w:r>
+      <w:r>
+        <w:t>8</w:t>
+      </w:r>
+      <w:r>
+        <w:t>.</w:t>
+      </w:r>
+      <w:r>
+        <w:t>0</w:t>
+      </w:r>
+      <w:r>
+        <w:t xml:space="preserve"> </w:t>
+      </w:r>
+      <w:r>
+        <w:t>Oatmeal Cookie</w:t>
+      </w:r>
+      <w:r>
+        <w:t xml:space="preserve"> API </w:t>
+      </w:r>
+      <w:r>
+        <w:t>2</w:t>
+      </w:r>
+      <w:r>
+        <w:t>6.x</w:t>
+      </w:r>
+    </w:p>
+    <w:p>
+      <w:pPr>
+        <w:ind w:left="720"/>
+      </w:pPr>
+    </w:p>
+    <w:p>
+      <w:pPr>
+        <w:ind w:left="720"/>
+      </w:pPr>
+      <w:r>
+        <w:t xml:space="preserve">The </w:t>
+      </w:r>
+      <w:r>
+        <w:rPr>
+          <w:b/>
+          <w:bCs/>
+        </w:rPr>
+        <w:t>target</w:t>
+      </w:r>
+      <w:r>
+        <w:t xml:space="preserve"> operating system would be Android </w:t>
+      </w:r>
+      <w:r>
+        <w:t xml:space="preserve">12.0 </w:t>
+      </w:r>
+      <w:r>
+        <w:t xml:space="preserve">Snow Cone </w:t>
+      </w:r>
+      <w:r>
+        <w:t xml:space="preserve">API </w:t>
+      </w:r>
+      <w:r>
+        <w:t>31.x</w:t>
+      </w:r>
+    </w:p>
+    <w:p>
+      <w:pPr>
+        <w:ind w:left="720"/>
+      </w:pPr>
+    </w:p>
+    <w:p>
+      <w:pPr>
+        <w:rPr>
+          <w:i/>
+          <w:iCs/>
+        </w:rPr>
+      </w:pPr>
+      <w:r>
+        <w:rPr>
+          <w:i/>
+          <w:iCs/>
+        </w:rPr>
+        <w:t>Describe the challenges you faced during the development of the mobile application.</w:t>
+      </w:r>
+    </w:p>
+    <w:p/>
+    <w:p>
+      <w:pPr>
+        <w:ind w:left="720"/>
+      </w:pPr>
+      <w:r>
+        <w:t>T</w:t>
+      </w:r>
+      <w:r>
+        <w:t xml:space="preserve">he biggest challenge I faced was figuring out </w:t>
+      </w:r>
+      <w:r>
+        <w:t xml:space="preserve">the navigational workflow of the application. This was not very clear from the rubric or from the instructional videos. Once I had the workflow written out on a </w:t>
+      </w:r>
+      <w:r>
+        <w:t>mockup,</w:t>
+      </w:r>
+      <w:r>
+        <w:t xml:space="preserve"> I was in a better place to know how the different UI screens are related one to another. </w:t>
+      </w:r>
+    </w:p>
+    <w:p>
+      <w:pPr>
+        <w:ind w:left="720"/>
+      </w:pPr>
+    </w:p>
+    <w:p>
+      <w:pPr>
+        <w:ind w:left="720"/>
+      </w:pPr>
+      <w:r>
+        <w:t xml:space="preserve">The other challenges I had </w:t>
+      </w:r>
+      <w:r>
+        <w:t>were</w:t>
+      </w:r>
+      <w:r>
+        <w:t xml:space="preserve"> determining the different terminology uses in android studio as compared to the Software 1 and Software </w:t>
+      </w:r>
+      <w:r>
+        <w:t xml:space="preserve">2 </w:t>
+      </w:r>
+      <w:r>
+        <w:t xml:space="preserve">classes I took. The java language was the same, but the navigational terms such as intent and spinner were new terms I had to associate when creating the user interface and navigation between screens. </w:t>
+      </w:r>
+    </w:p>
+    <w:p>
+      <w:pPr>
+        <w:ind w:left="720"/>
+      </w:pPr>
+    </w:p>
+    <w:p>
+      <w:pPr>
+        <w:rPr>
+          <w:i/>
+          <w:iCs/>
+        </w:rPr>
+      </w:pPr>
+      <w:r>
+        <w:rPr>
+          <w:i/>
+          <w:iCs/>
+        </w:rPr>
+        <w:t xml:space="preserve">Describe how you overcame each challenge discussed. </w:t>
+      </w:r>
+    </w:p>
+    <w:p/>
+    <w:p>
+      <w:pPr>
+        <w:ind w:left="720"/>
+      </w:pPr>
+      <w:r>
+        <w:t xml:space="preserve">I overcame the navigational workflow challenge by scheduling a few </w:t>
+      </w:r>
+      <w:r>
+        <w:t>one-on-one</w:t>
+      </w:r>
+      <w:r>
+        <w:t xml:space="preserve"> mentor times with my course instructor, asking questions, and creating a workflow diagram mockup and confirming the navigation for the app I laid out was correct. </w:t>
+      </w:r>
+    </w:p>
+    <w:p>
+      <w:pPr>
+        <w:ind w:left="720"/>
+      </w:pPr>
+    </w:p>
+    <w:p>
+      <w:pPr>
+        <w:ind w:left="720"/>
+      </w:pPr>
+      <w:r>
+        <w:t>I watched all the demonstrational videos</w:t>
+      </w:r>
+      <w:r>
+        <w:t xml:space="preserve">, </w:t>
+      </w:r>
+      <w:r>
+        <w:t xml:space="preserve">along with purchasing a book for reference when </w:t>
+      </w:r>
+      <w:r>
+        <w:t xml:space="preserve">attempting to learn the new terminology for </w:t>
+      </w:r>
+      <w:r>
+        <w:t>Android Studio. The book is called</w:t>
+      </w:r>
+      <w:r>
+        <w:rPr>
+          <w:u w:val="single"/>
+        </w:rPr>
+        <w:t xml:space="preserve"> Android Cookbook: Problems and Solutions for Android Developers</w:t>
+      </w:r>
+      <w:r>
+        <w:t xml:space="preserve">. </w:t>
+      </w:r>
+    </w:p>
+    <w:p/>
+    <w:p>
+      <w:pPr>
+        <w:rPr>
+          <w:i/>
+          <w:iCs/>
+        </w:rPr>
+      </w:pPr>
+      <w:r>
+        <w:rPr>
+          <w:i/>
+          <w:iCs/>
+        </w:rPr>
+        <w:t>Discuss what you would do differently if you did the project again.</w:t>
+      </w:r>
+    </w:p>
+    <w:p/>
+    <w:p>
+      <w:pPr>
+        <w:ind w:left="720"/>
+      </w:pPr>
+      <w:r>
+        <w:t>I would spend more time developing a more appea</w:t>
+      </w:r>
+      <w:r>
+        <w:t>l</w:t>
+      </w:r>
+      <w:r>
+        <w:t>ing user interface for the mobile app. I would add various widgets such as a spinner, radio buttons, and other items to give it a more modern fe</w:t>
+      </w:r>
+      <w:r>
+        <w:t>e</w:t>
+      </w:r>
+      <w:r>
+        <w:t>l instead of just relying on buttons for actions and navigation.</w:t>
+      </w:r>
+    </w:p>
+    <w:p>
+      <w:pPr>
+        <w:ind w:left="720"/>
+      </w:pPr>
+    </w:p>
+    <w:p>
+      <w:pPr>
+        <w:rPr>
+          <w:i/>
+          <w:iCs/>
+        </w:rPr>
+      </w:pPr>
+      <w:r>
+        <w:rPr>
+          <w:i/>
+          <w:iCs/>
+        </w:rPr>
+        <w:t>Describe how emulators are used and the p</w:t>
+      </w:r>
+      <w:r>
+        <w:rPr>
+          <w:i/>
+          <w:iCs/>
+        </w:rPr>
+        <w:t>ros</w:t>
+      </w:r>
+      <w:r>
+        <w:rPr>
+          <w:i/>
+          <w:iCs/>
+        </w:rPr>
+        <w:t xml:space="preserve"> and cons of using an emulator </w:t>
+      </w:r>
+      <w:r>
+        <w:rPr>
+          <w:i/>
+          <w:iCs/>
+        </w:rPr>
+        <w:t>vs.</w:t>
+      </w:r>
+      <w:r>
+        <w:rPr>
+          <w:i/>
+          <w:iCs/>
+        </w:rPr>
+        <w:t xml:space="preserve"> </w:t>
+      </w:r>
+      <w:r>
+        <w:rPr>
+          <w:i/>
+          <w:iCs/>
+        </w:rPr>
+        <w:t xml:space="preserve">using </w:t>
+      </w:r>
+      <w:r>
+        <w:rPr>
+          <w:i/>
+          <w:iCs/>
+        </w:rPr>
+        <w:t xml:space="preserve">a development device. </w:t>
+      </w:r>
+    </w:p>
+    <w:p/>
+    <w:p>
+      <w:pPr>
+        <w:ind w:left="720"/>
+      </w:pPr>
+      <w:r>
+        <w:t>Using an emulator is a convenient way to test Android apps</w:t>
+      </w:r>
+      <w:r>
+        <w:t>,</w:t>
+      </w:r>
+      <w:r>
+        <w:t xml:space="preserve"> considering I do not own an Android phone. I personally use an iPhone and thus would not be able to test my application on it. </w:t>
+      </w:r>
+      <w:r>
+        <w:t>However,</w:t>
+      </w:r>
+      <w:r>
+        <w:t xml:space="preserve"> using a physical device to test the application would be beneficial to verify a target operating system for a modern phone. </w:t>
+      </w:r>
+      <w:r>
+        <w:t>0ne of the pros is that</w:t>
+      </w:r>
+      <w:r>
+        <w:t xml:space="preserve"> Emulators give you the feel and touch of </w:t>
+      </w:r>
+      <w:r>
+        <w:t xml:space="preserve">how it performs </w:t>
+      </w:r>
+      <w:r>
+        <w:t xml:space="preserve">on a mobile platform. </w:t>
+      </w:r>
+      <w:r>
+        <w:t>However,</w:t>
+      </w:r>
+      <w:r>
+        <w:t xml:space="preserve"> a</w:t>
+      </w:r>
+      <w:r>
+        <w:t xml:space="preserve"> con </w:t>
+      </w:r>
+      <w:r>
+        <w:t xml:space="preserve">is that you </w:t>
+      </w:r>
+      <w:r>
+        <w:t>lose</w:t>
+      </w:r>
+      <w:r>
+        <w:t xml:space="preserve"> the feel of navigating, typing, and saving </w:t>
+      </w:r>
+      <w:r>
+        <w:t xml:space="preserve">data </w:t>
+      </w:r>
+      <w:r>
+        <w:t>using your fingers</w:t>
+      </w:r>
+      <w:r>
+        <w:t>,</w:t>
+      </w:r>
+      <w:r>
+        <w:t xml:space="preserve"> instead of a </w:t>
+      </w:r>
+      <w:r>
+        <w:t xml:space="preserve">keyboard and a mouse. </w:t>
+      </w:r>
+      <w:r>
+        <w:t>Another con is that by t</w:t>
+      </w:r>
+      <w:r>
+        <w:t>esting on an emulator</w:t>
+      </w:r>
+      <w:r>
+        <w:t xml:space="preserve">, </w:t>
+      </w:r>
+      <w:r>
+        <w:t xml:space="preserve">we are not able to run things such as </w:t>
+      </w:r>
+      <w:r>
+        <w:t xml:space="preserve">a stress test. </w:t>
+      </w:r>
+      <w:r>
+        <w:t xml:space="preserve"> </w:t>
+      </w:r>
+      <w:r>
+        <w:t>W</w:t>
+      </w:r>
+      <w:r>
+        <w:t>hereas</w:t>
+      </w:r>
+      <w:r>
+        <w:t>,</w:t>
+      </w:r>
+      <w:r>
+        <w:t xml:space="preserve"> on a physical device</w:t>
+      </w:r>
+      <w:r>
+        <w:t xml:space="preserve">, we would be able to run a </w:t>
+      </w:r>
+      <w:r>
+        <w:t xml:space="preserve">software program in the background </w:t>
+      </w:r>
+      <w:r>
+        <w:t xml:space="preserve">using </w:t>
+      </w:r>
+      <w:r>
+        <w:t>CPU and memory usage at a high level</w:t>
+      </w:r>
+      <w:r>
+        <w:t>,</w:t>
+      </w:r>
+      <w:r>
+        <w:t xml:space="preserve"> and then attempt to</w:t>
+      </w:r>
+      <w:r>
+        <w:t xml:space="preserve"> determine how our</w:t>
+      </w:r>
+      <w:r>
+        <w:t xml:space="preserve"> app </w:t>
+      </w:r>
+      <w:r>
+        <w:t xml:space="preserve">operates </w:t>
+      </w:r>
+      <w:r>
+        <w:t>with a high load</w:t>
+      </w:r>
+      <w:r>
+        <w:t>.</w:t>
+      </w:r>
+      <w:r>
+        <w:t xml:space="preserve"> I think emulators are good for developmental testing, but I would recommend testing on physical devices if the application were being sold for a price on the Google Play Store.</w:t>
+      </w:r>
+    </w:p>
+    <w:p>
+      <w:pPr>
+        <w:ind w:left="720"/>
+      </w:pPr>
+    </w:p>
+    <w:p>
+      <w:pPr>
+        <w:rPr>
+          <w:b/>
+          <w:bCs/>
+        </w:rPr>
+      </w:pPr>
+      <w:r>
+        <w:rPr>
+          <w:b/>
+          <w:bCs/>
+        </w:rPr>
+        <w:t>Acknowledge sources:</w:t>
+      </w:r>
+    </w:p>
+    <w:p/>
+    <w:p>
+      <w:pPr>
+        <w:ind w:left="720"/>
+      </w:pPr>
+      <w:r>
+        <w:t>None</w:t>
       </w:r>
     </w:p>
     <w:sectPr>

</xml_diff>